<commit_message>
Update Gym Management Links For Reference.docx
updated some requirements in doc
</commit_message>
<xml_diff>
--- a/GymPro App Development Requirement/Gym Management Links For Reference.docx
+++ b/GymPro App Development Requirement/Gym Management Links For Reference.docx
@@ -1,6 +1,6 @@
 
 <file path=word/document.xml><?xml version="1.0" encoding="utf-8"?>
-<w:document xmlns:wpc="http://schemas.microsoft.com/office/word/2010/wordprocessingCanvas" xmlns:cx="http://schemas.microsoft.com/office/drawing/2014/chartex" xmlns:cx1="http://schemas.microsoft.com/office/drawing/2015/9/8/chartex" xmlns:cx2="http://schemas.microsoft.com/office/drawing/2015/10/21/chartex" xmlns:cx3="http://schemas.microsoft.com/office/drawing/2016/5/9/chartex" xmlns:cx4="http://schemas.microsoft.com/office/drawing/2016/5/10/chartex" xmlns:cx5="http://schemas.microsoft.com/office/drawing/2016/5/11/chartex" xmlns:cx6="http://schemas.microsoft.com/office/drawing/2016/5/12/chartex" xmlns:cx7="http://schemas.microsoft.com/office/drawing/2016/5/13/chartex" xmlns:cx8="http://schemas.microsoft.com/office/drawing/2016/5/14/chartex" xmlns:mc="http://schemas.openxmlformats.org/markup-compatibility/2006" xmlns:aink="http://schemas.microsoft.com/office/drawing/2016/ink" xmlns:am3d="http://schemas.microsoft.com/office/drawing/2017/model3d" xmlns:o="urn:schemas-microsoft-com:office:office" xmlns:r="http://schemas.openxmlformats.org/officeDocument/2006/relationships" xmlns:m="http://schemas.openxmlformats.org/officeDocument/2006/math" xmlns:v="urn:schemas-microsoft-com:vml" xmlns:wp14="http://schemas.microsoft.com/office/word/2010/wordprocessingDrawing" xmlns:wp="http://schemas.openxmlformats.org/drawingml/2006/wordprocessingDrawing" xmlns:w10="urn:schemas-microsoft-com:office:word" xmlns:w="http://schemas.openxmlformats.org/wordprocessingml/2006/main" xmlns:w14="http://schemas.microsoft.com/office/word/2010/wordml" xmlns:w15="http://schemas.microsoft.com/office/word/2012/wordml" xmlns:w16cex="http://schemas.microsoft.com/office/word/2018/wordml/cex" xmlns:w16cid="http://schemas.microsoft.com/office/word/2016/wordml/cid" xmlns:w16="http://schemas.microsoft.com/office/word/2018/wordml" xmlns:w16sdtdh="http://schemas.microsoft.com/office/word/2020/wordml/sdtdatahash" xmlns:w16se="http://schemas.microsoft.com/office/word/2015/wordml/symex" xmlns:wpg="http://schemas.microsoft.com/office/word/2010/wordprocessingGroup" xmlns:wpi="http://schemas.microsoft.com/office/word/2010/wordprocessingInk" xmlns:wne="http://schemas.microsoft.com/office/word/2006/wordml" xmlns:wps="http://schemas.microsoft.com/office/word/2010/wordprocessingShape" mc:Ignorable="w14 w15 w16se w16cid w16 w16cex w16sdtdh wp14">
+<w:document xmlns:wpc="http://schemas.microsoft.com/office/word/2010/wordprocessingCanvas" xmlns:cx="http://schemas.microsoft.com/office/drawing/2014/chartex" xmlns:cx1="http://schemas.microsoft.com/office/drawing/2015/9/8/chartex" xmlns:cx2="http://schemas.microsoft.com/office/drawing/2015/10/21/chartex" xmlns:cx3="http://schemas.microsoft.com/office/drawing/2016/5/9/chartex" xmlns:cx4="http://schemas.microsoft.com/office/drawing/2016/5/10/chartex" xmlns:cx5="http://schemas.microsoft.com/office/drawing/2016/5/11/chartex" xmlns:cx6="http://schemas.microsoft.com/office/drawing/2016/5/12/chartex" xmlns:cx7="http://schemas.microsoft.com/office/drawing/2016/5/13/chartex" xmlns:cx8="http://schemas.microsoft.com/office/drawing/2016/5/14/chartex" xmlns:mc="http://schemas.openxmlformats.org/markup-compatibility/2006" xmlns:aink="http://schemas.microsoft.com/office/drawing/2016/ink" xmlns:am3d="http://schemas.microsoft.com/office/drawing/2017/model3d" xmlns:o="urn:schemas-microsoft-com:office:office" xmlns:r="http://schemas.openxmlformats.org/officeDocument/2006/relationships" xmlns:m="http://schemas.openxmlformats.org/officeDocument/2006/math" xmlns:v="urn:schemas-microsoft-com:vml" xmlns:wp14="http://schemas.microsoft.com/office/word/2010/wordprocessingDrawing" xmlns:wp="http://schemas.openxmlformats.org/drawingml/2006/wordprocessingDrawing" xmlns:w10="urn:schemas-microsoft-com:office:word" xmlns:w="http://schemas.openxmlformats.org/wordprocessingml/2006/main" xmlns:w14="http://schemas.microsoft.com/office/word/2010/wordml" xmlns:w15="http://schemas.microsoft.com/office/word/2012/wordml" xmlns:w16cex="http://schemas.microsoft.com/office/word/2018/wordml/cex" xmlns:w16cid="http://schemas.microsoft.com/office/word/2016/wordml/cid" xmlns:w16="http://schemas.microsoft.com/office/word/2018/wordml" xmlns:w16se="http://schemas.microsoft.com/office/word/2015/wordml/symex" xmlns:wpg="http://schemas.microsoft.com/office/word/2010/wordprocessingGroup" xmlns:wpi="http://schemas.microsoft.com/office/word/2010/wordprocessingInk" xmlns:wne="http://schemas.microsoft.com/office/word/2006/wordml" xmlns:wps="http://schemas.microsoft.com/office/word/2010/wordprocessingShape" mc:Ignorable="w14 w15 w16se w16cid w16 w16cex wp14">
   <w:body>
     <w:p>
       <w:pPr>
@@ -88,6 +88,9 @@
           <w:numId w:val="1"/>
         </w:numPr>
         <w:rPr>
+          <w:rStyle w:val="Hyperlink"/>
+          <w:color w:val="auto"/>
+          <w:u w:val="none"/>
           <w:lang w:val="en-US"/>
         </w:rPr>
       </w:pPr>
@@ -103,7 +106,598 @@
     </w:p>
     <w:p>
       <w:pPr>
+        <w:rPr>
+          <w:lang w:val="en-US"/>
+        </w:rPr>
+      </w:pPr>
+    </w:p>
+    <w:p>
+      <w:pPr>
+        <w:rPr>
+          <w:lang w:val="en-US"/>
+        </w:rPr>
+      </w:pPr>
+    </w:p>
+    <w:p>
+      <w:pPr>
+        <w:rPr>
+          <w:lang w:val="en-US"/>
+        </w:rPr>
+      </w:pPr>
+    </w:p>
+    <w:p>
+      <w:pPr>
+        <w:rPr>
+          <w:lang w:val="en-US"/>
+        </w:rPr>
+      </w:pPr>
+    </w:p>
+    <w:p>
+      <w:pPr>
+        <w:rPr>
+          <w:lang w:val="en-US"/>
+        </w:rPr>
+      </w:pPr>
+      <w:r>
+        <w:rPr>
+          <w:lang w:val="en-US"/>
+        </w:rPr>
+        <w:t>------------</w:t>
+      </w:r>
+    </w:p>
+    <w:p>
+      <w:pPr>
         <w:ind w:left="2520"/>
+        <w:rPr>
+          <w:lang w:val="en-US"/>
+        </w:rPr>
+      </w:pPr>
+      <w:r>
+        <w:rPr>
+          <w:lang w:val="en-US"/>
+        </w:rPr>
+        <w:t>Brain Storming</w:t>
+      </w:r>
+    </w:p>
+    <w:p>
+      <w:pPr>
+        <w:spacing w:after="0" w:line="240" w:lineRule="auto"/>
+        <w:rPr>
+          <w:rFonts w:ascii="Times New Roman" w:eastAsia="Times New Roman" w:hAnsi="Times New Roman" w:cs="Times New Roman"/>
+          <w:sz w:val="24"/>
+          <w:szCs w:val="24"/>
+          <w:lang w:val="en-US"/>
+        </w:rPr>
+      </w:pPr>
+      <w:r>
+        <w:rPr>
+          <w:rFonts w:ascii="Arial" w:eastAsia="Times New Roman" w:hAnsi="Arial" w:cs="Arial"/>
+          <w:color w:val="000000"/>
+          <w:lang w:val="en-US"/>
+        </w:rPr>
+        <w:t xml:space="preserve">DB </w:t>
+      </w:r>
+      <w:proofErr w:type="gramStart"/>
+      <w:r>
+        <w:rPr>
+          <w:rFonts w:ascii="Arial" w:eastAsia="Times New Roman" w:hAnsi="Arial" w:cs="Arial"/>
+          <w:color w:val="000000"/>
+          <w:lang w:val="en-US"/>
+        </w:rPr>
+        <w:t>Selection :</w:t>
+      </w:r>
+      <w:proofErr w:type="gramEnd"/>
+      <w:r>
+        <w:rPr>
+          <w:rFonts w:ascii="Arial" w:eastAsia="Times New Roman" w:hAnsi="Arial" w:cs="Arial"/>
+          <w:color w:val="000000"/>
+          <w:lang w:val="en-US"/>
+        </w:rPr>
+        <w:t xml:space="preserve"> Pending to decide </w:t>
+      </w:r>
+    </w:p>
+    <w:p>
+      <w:pPr>
+        <w:spacing w:after="0" w:line="240" w:lineRule="auto"/>
+        <w:rPr>
+          <w:rFonts w:ascii="Times New Roman" w:eastAsia="Times New Roman" w:hAnsi="Times New Roman" w:cs="Times New Roman"/>
+          <w:sz w:val="24"/>
+          <w:szCs w:val="24"/>
+          <w:lang w:val="en-US"/>
+        </w:rPr>
+      </w:pPr>
+      <w:r>
+        <w:rPr>
+          <w:rFonts w:ascii="Arial" w:eastAsia="Times New Roman" w:hAnsi="Arial" w:cs="Arial"/>
+          <w:color w:val="000000"/>
+          <w:lang w:val="en-US"/>
+        </w:rPr>
+        <w:t xml:space="preserve">Payment integration - Stripe, </w:t>
+      </w:r>
+      <w:proofErr w:type="spellStart"/>
+      <w:r>
+        <w:rPr>
+          <w:rFonts w:ascii="Arial" w:eastAsia="Times New Roman" w:hAnsi="Arial" w:cs="Arial"/>
+          <w:color w:val="000000"/>
+          <w:lang w:val="en-US"/>
+        </w:rPr>
+        <w:t>Razorpay</w:t>
+      </w:r>
+      <w:proofErr w:type="spellEnd"/>
+    </w:p>
+    <w:p>
+      <w:pPr>
+        <w:spacing w:after="0" w:line="240" w:lineRule="auto"/>
+        <w:rPr>
+          <w:rFonts w:ascii="Times New Roman" w:eastAsia="Times New Roman" w:hAnsi="Times New Roman" w:cs="Times New Roman"/>
+          <w:sz w:val="24"/>
+          <w:szCs w:val="24"/>
+          <w:lang w:val="en-US"/>
+        </w:rPr>
+      </w:pPr>
+      <w:r>
+        <w:rPr>
+          <w:rFonts w:ascii="Arial" w:eastAsia="Times New Roman" w:hAnsi="Arial" w:cs="Arial"/>
+          <w:color w:val="000000"/>
+          <w:lang w:val="en-US"/>
+        </w:rPr>
+        <w:t>Mailing system and billing system</w:t>
+      </w:r>
+    </w:p>
+    <w:p>
+      <w:pPr>
+        <w:spacing w:after="0" w:line="240" w:lineRule="auto"/>
+        <w:rPr>
+          <w:rFonts w:ascii="Times New Roman" w:eastAsia="Times New Roman" w:hAnsi="Times New Roman" w:cs="Times New Roman"/>
+          <w:sz w:val="24"/>
+          <w:szCs w:val="24"/>
+          <w:lang w:val="en-US"/>
+        </w:rPr>
+      </w:pPr>
+      <w:r>
+        <w:rPr>
+          <w:rFonts w:ascii="Arial" w:eastAsia="Times New Roman" w:hAnsi="Arial" w:cs="Arial"/>
+          <w:color w:val="000000"/>
+          <w:lang w:val="en-US"/>
+        </w:rPr>
+        <w:t>Employment Management System</w:t>
+      </w:r>
+    </w:p>
+    <w:p>
+      <w:pPr>
+        <w:spacing w:after="240" w:line="240" w:lineRule="auto"/>
+        <w:rPr>
+          <w:rFonts w:ascii="Times New Roman" w:eastAsia="Times New Roman" w:hAnsi="Times New Roman" w:cs="Times New Roman"/>
+          <w:sz w:val="24"/>
+          <w:szCs w:val="24"/>
+          <w:lang w:val="en-US"/>
+        </w:rPr>
+      </w:pPr>
+    </w:p>
+    <w:p>
+      <w:pPr>
+        <w:spacing w:after="0" w:line="240" w:lineRule="auto"/>
+        <w:rPr>
+          <w:rFonts w:ascii="Times New Roman" w:eastAsia="Times New Roman" w:hAnsi="Times New Roman" w:cs="Times New Roman"/>
+          <w:sz w:val="24"/>
+          <w:szCs w:val="24"/>
+          <w:lang w:val="en-US"/>
+        </w:rPr>
+      </w:pPr>
+      <w:r>
+        <w:rPr>
+          <w:rFonts w:ascii="Arial" w:eastAsia="Times New Roman" w:hAnsi="Arial" w:cs="Arial"/>
+          <w:color w:val="000000"/>
+          <w:lang w:val="en-US"/>
+        </w:rPr>
+        <w:t>When user visits - must see all service in home page</w:t>
+      </w:r>
+    </w:p>
+    <w:p>
+      <w:pPr>
+        <w:spacing w:after="0" w:line="240" w:lineRule="auto"/>
+        <w:rPr>
+          <w:rFonts w:ascii="Times New Roman" w:eastAsia="Times New Roman" w:hAnsi="Times New Roman" w:cs="Times New Roman"/>
+          <w:sz w:val="24"/>
+          <w:szCs w:val="24"/>
+          <w:lang w:val="en-US"/>
+        </w:rPr>
+      </w:pPr>
+      <w:r>
+        <w:rPr>
+          <w:rFonts w:ascii="Arial" w:eastAsia="Times New Roman" w:hAnsi="Arial" w:cs="Arial"/>
+          <w:color w:val="000000"/>
+          <w:lang w:val="en-US"/>
+        </w:rPr>
+        <w:t>He wants to see subscription plan, and services in detail, and feedbacks from user:</w:t>
+      </w:r>
+    </w:p>
+    <w:p>
+      <w:pPr>
+        <w:spacing w:after="0" w:line="240" w:lineRule="auto"/>
+        <w:rPr>
+          <w:rFonts w:ascii="Times New Roman" w:eastAsia="Times New Roman" w:hAnsi="Times New Roman" w:cs="Times New Roman"/>
+          <w:sz w:val="24"/>
+          <w:szCs w:val="24"/>
+          <w:lang w:val="en-US"/>
+        </w:rPr>
+      </w:pPr>
+      <w:r>
+        <w:rPr>
+          <w:rFonts w:ascii="Arial" w:eastAsia="Times New Roman" w:hAnsi="Arial" w:cs="Arial"/>
+          <w:color w:val="000000"/>
+          <w:lang w:val="en-US"/>
+        </w:rPr>
+        <w:t>He will go to user registration page, and register there</w:t>
+      </w:r>
+    </w:p>
+    <w:p>
+      <w:pPr>
+        <w:numPr>
+          <w:ilvl w:val="0"/>
+          <w:numId w:val="2"/>
+        </w:numPr>
+        <w:spacing w:after="0" w:line="240" w:lineRule="auto"/>
+        <w:textAlignment w:val="baseline"/>
+        <w:rPr>
+          <w:rFonts w:ascii="Arial" w:eastAsia="Times New Roman" w:hAnsi="Arial" w:cs="Arial"/>
+          <w:color w:val="000000"/>
+          <w:lang w:val="en-US"/>
+        </w:rPr>
+      </w:pPr>
+      <w:r>
+        <w:rPr>
+          <w:rFonts w:ascii="Arial" w:eastAsia="Times New Roman" w:hAnsi="Arial" w:cs="Arial"/>
+          <w:color w:val="000000"/>
+          <w:lang w:val="en-US"/>
+        </w:rPr>
+        <w:t>Ability to edit profile later which are under his control</w:t>
+      </w:r>
+    </w:p>
+    <w:p>
+      <w:pPr>
+        <w:numPr>
+          <w:ilvl w:val="0"/>
+          <w:numId w:val="2"/>
+        </w:numPr>
+        <w:spacing w:after="0" w:line="240" w:lineRule="auto"/>
+        <w:textAlignment w:val="baseline"/>
+        <w:rPr>
+          <w:rFonts w:ascii="Arial" w:eastAsia="Times New Roman" w:hAnsi="Arial" w:cs="Arial"/>
+          <w:color w:val="000000"/>
+          <w:lang w:val="en-US"/>
+        </w:rPr>
+      </w:pPr>
+      <w:r>
+        <w:rPr>
+          <w:rFonts w:ascii="Arial" w:eastAsia="Times New Roman" w:hAnsi="Arial" w:cs="Arial"/>
+          <w:color w:val="000000"/>
+          <w:lang w:val="en-US"/>
+        </w:rPr>
+        <w:t>Change subscription plan</w:t>
+      </w:r>
+    </w:p>
+    <w:p>
+      <w:pPr>
+        <w:spacing w:after="0" w:line="240" w:lineRule="auto"/>
+        <w:rPr>
+          <w:rFonts w:ascii="Times New Roman" w:eastAsia="Times New Roman" w:hAnsi="Times New Roman" w:cs="Times New Roman"/>
+          <w:sz w:val="24"/>
+          <w:szCs w:val="24"/>
+          <w:lang w:val="en-US"/>
+        </w:rPr>
+      </w:pPr>
+      <w:r>
+        <w:rPr>
+          <w:rFonts w:ascii="Arial" w:eastAsia="Times New Roman" w:hAnsi="Arial" w:cs="Arial"/>
+          <w:color w:val="000000"/>
+          <w:lang w:val="en-US"/>
+        </w:rPr>
+        <w:t xml:space="preserve">He will complete payment </w:t>
+      </w:r>
+      <w:proofErr w:type="gramStart"/>
+      <w:r>
+        <w:rPr>
+          <w:rFonts w:ascii="Arial" w:eastAsia="Times New Roman" w:hAnsi="Arial" w:cs="Arial"/>
+          <w:color w:val="000000"/>
+          <w:lang w:val="en-US"/>
+        </w:rPr>
+        <w:t>-  security</w:t>
+      </w:r>
+      <w:proofErr w:type="gramEnd"/>
+      <w:r>
+        <w:rPr>
+          <w:rFonts w:ascii="Arial" w:eastAsia="Times New Roman" w:hAnsi="Arial" w:cs="Arial"/>
+          <w:color w:val="000000"/>
+          <w:lang w:val="en-US"/>
+        </w:rPr>
+        <w:t>, and billing system</w:t>
+      </w:r>
+    </w:p>
+    <w:p>
+      <w:pPr>
+        <w:spacing w:after="0" w:line="240" w:lineRule="auto"/>
+        <w:rPr>
+          <w:rFonts w:ascii="Times New Roman" w:eastAsia="Times New Roman" w:hAnsi="Times New Roman" w:cs="Times New Roman"/>
+          <w:sz w:val="24"/>
+          <w:szCs w:val="24"/>
+          <w:lang w:val="en-US"/>
+        </w:rPr>
+      </w:pPr>
+    </w:p>
+    <w:p>
+      <w:pPr>
+        <w:spacing w:after="0" w:line="240" w:lineRule="auto"/>
+        <w:rPr>
+          <w:rFonts w:ascii="Times New Roman" w:eastAsia="Times New Roman" w:hAnsi="Times New Roman" w:cs="Times New Roman"/>
+          <w:sz w:val="24"/>
+          <w:szCs w:val="24"/>
+          <w:lang w:val="en-US"/>
+        </w:rPr>
+      </w:pPr>
+      <w:r>
+        <w:rPr>
+          <w:rFonts w:ascii="Arial" w:eastAsia="Times New Roman" w:hAnsi="Arial" w:cs="Arial"/>
+          <w:color w:val="000000"/>
+          <w:shd w:val="clear" w:color="auto" w:fill="EA9999"/>
+          <w:lang w:val="en-US"/>
+        </w:rPr>
+        <w:t>Billing cycle, from date he joins, or billing at some specific date of month?</w:t>
+      </w:r>
+    </w:p>
+    <w:p>
+      <w:pPr>
+        <w:spacing w:after="0" w:line="240" w:lineRule="auto"/>
+        <w:rPr>
+          <w:rFonts w:ascii="Times New Roman" w:eastAsia="Times New Roman" w:hAnsi="Times New Roman" w:cs="Times New Roman"/>
+          <w:sz w:val="24"/>
+          <w:szCs w:val="24"/>
+          <w:lang w:val="en-US"/>
+        </w:rPr>
+      </w:pPr>
+    </w:p>
+    <w:p>
+      <w:pPr>
+        <w:spacing w:after="0" w:line="240" w:lineRule="auto"/>
+        <w:rPr>
+          <w:rFonts w:ascii="Times New Roman" w:eastAsia="Times New Roman" w:hAnsi="Times New Roman" w:cs="Times New Roman"/>
+          <w:sz w:val="24"/>
+          <w:szCs w:val="24"/>
+          <w:lang w:val="en-US"/>
+        </w:rPr>
+      </w:pPr>
+      <w:r>
+        <w:rPr>
+          <w:rFonts w:ascii="Arial" w:eastAsia="Times New Roman" w:hAnsi="Arial" w:cs="Arial"/>
+          <w:color w:val="000000"/>
+          <w:lang w:val="en-US"/>
+        </w:rPr>
+        <w:t>When trainer visits</w:t>
+      </w:r>
+      <w:proofErr w:type="gramStart"/>
+      <w:r>
+        <w:rPr>
+          <w:rFonts w:ascii="Arial" w:eastAsia="Times New Roman" w:hAnsi="Arial" w:cs="Arial"/>
+          <w:color w:val="000000"/>
+          <w:lang w:val="en-US"/>
+        </w:rPr>
+        <w:t>-  must</w:t>
+      </w:r>
+      <w:proofErr w:type="gramEnd"/>
+      <w:r>
+        <w:rPr>
+          <w:rFonts w:ascii="Arial" w:eastAsia="Times New Roman" w:hAnsi="Arial" w:cs="Arial"/>
+          <w:color w:val="000000"/>
+          <w:lang w:val="en-US"/>
+        </w:rPr>
+        <w:t xml:space="preserve"> see comfort and perks given to them</w:t>
+      </w:r>
+    </w:p>
+    <w:p>
+      <w:pPr>
+        <w:spacing w:after="0" w:line="240" w:lineRule="auto"/>
+        <w:rPr>
+          <w:rFonts w:ascii="Times New Roman" w:eastAsia="Times New Roman" w:hAnsi="Times New Roman" w:cs="Times New Roman"/>
+          <w:sz w:val="24"/>
+          <w:szCs w:val="24"/>
+          <w:lang w:val="en-US"/>
+        </w:rPr>
+      </w:pPr>
+      <w:r>
+        <w:rPr>
+          <w:rFonts w:ascii="Arial" w:eastAsia="Times New Roman" w:hAnsi="Arial" w:cs="Arial"/>
+          <w:color w:val="000000"/>
+          <w:lang w:val="en-US"/>
+        </w:rPr>
+        <w:t>Trainer registration, and approval</w:t>
+      </w:r>
+    </w:p>
+    <w:p>
+      <w:pPr>
+        <w:spacing w:after="0" w:line="240" w:lineRule="auto"/>
+        <w:rPr>
+          <w:rFonts w:ascii="Times New Roman" w:eastAsia="Times New Roman" w:hAnsi="Times New Roman" w:cs="Times New Roman"/>
+          <w:sz w:val="24"/>
+          <w:szCs w:val="24"/>
+          <w:lang w:val="en-US"/>
+        </w:rPr>
+      </w:pPr>
+      <w:r>
+        <w:rPr>
+          <w:rFonts w:ascii="Arial" w:eastAsia="Times New Roman" w:hAnsi="Arial" w:cs="Arial"/>
+          <w:color w:val="000000"/>
+          <w:shd w:val="clear" w:color="auto" w:fill="EA9999"/>
+          <w:lang w:val="en-US"/>
+        </w:rPr>
+        <w:t>Trainer role?</w:t>
+      </w:r>
+    </w:p>
+    <w:p>
+      <w:pPr>
+        <w:spacing w:after="240" w:line="240" w:lineRule="auto"/>
+        <w:rPr>
+          <w:rFonts w:ascii="Times New Roman" w:eastAsia="Times New Roman" w:hAnsi="Times New Roman" w:cs="Times New Roman"/>
+          <w:sz w:val="24"/>
+          <w:szCs w:val="24"/>
+          <w:lang w:val="en-US"/>
+        </w:rPr>
+      </w:pPr>
+    </w:p>
+    <w:p>
+      <w:pPr>
+        <w:spacing w:after="0" w:line="240" w:lineRule="auto"/>
+        <w:rPr>
+          <w:rFonts w:ascii="Times New Roman" w:eastAsia="Times New Roman" w:hAnsi="Times New Roman" w:cs="Times New Roman"/>
+          <w:sz w:val="24"/>
+          <w:szCs w:val="24"/>
+          <w:lang w:val="en-US"/>
+        </w:rPr>
+      </w:pPr>
+      <w:r>
+        <w:rPr>
+          <w:rFonts w:ascii="Arial" w:eastAsia="Times New Roman" w:hAnsi="Arial" w:cs="Arial"/>
+          <w:color w:val="000000"/>
+          <w:lang w:val="en-US"/>
+        </w:rPr>
+        <w:t>Trainer allocation to members.</w:t>
+      </w:r>
+    </w:p>
+    <w:p>
+      <w:pPr>
+        <w:spacing w:after="0" w:line="240" w:lineRule="auto"/>
+        <w:rPr>
+          <w:rFonts w:ascii="Times New Roman" w:eastAsia="Times New Roman" w:hAnsi="Times New Roman" w:cs="Times New Roman"/>
+          <w:sz w:val="24"/>
+          <w:szCs w:val="24"/>
+          <w:lang w:val="en-US"/>
+        </w:rPr>
+      </w:pPr>
+      <w:r>
+        <w:rPr>
+          <w:rFonts w:ascii="Arial" w:eastAsia="Times New Roman" w:hAnsi="Arial" w:cs="Arial"/>
+          <w:color w:val="000000"/>
+          <w:lang w:val="en-US"/>
+        </w:rPr>
+        <w:t>Different shifts in GYM</w:t>
+      </w:r>
+    </w:p>
+    <w:p>
+      <w:pPr>
+        <w:spacing w:after="0" w:line="240" w:lineRule="auto"/>
+        <w:rPr>
+          <w:rFonts w:ascii="Times New Roman" w:eastAsia="Times New Roman" w:hAnsi="Times New Roman" w:cs="Times New Roman"/>
+          <w:sz w:val="24"/>
+          <w:szCs w:val="24"/>
+          <w:lang w:val="en-US"/>
+        </w:rPr>
+      </w:pPr>
+    </w:p>
+    <w:p>
+      <w:pPr>
+        <w:spacing w:after="0" w:line="240" w:lineRule="auto"/>
+        <w:rPr>
+          <w:rFonts w:ascii="Times New Roman" w:eastAsia="Times New Roman" w:hAnsi="Times New Roman" w:cs="Times New Roman"/>
+          <w:sz w:val="24"/>
+          <w:szCs w:val="24"/>
+          <w:lang w:val="en-US"/>
+        </w:rPr>
+      </w:pPr>
+      <w:r>
+        <w:rPr>
+          <w:rFonts w:ascii="Arial" w:eastAsia="Times New Roman" w:hAnsi="Arial" w:cs="Arial"/>
+          <w:color w:val="000000"/>
+          <w:lang w:val="en-US"/>
+        </w:rPr>
+        <w:t>Attendance system</w:t>
+      </w:r>
+    </w:p>
+    <w:p>
+      <w:pPr>
+        <w:spacing w:after="0" w:line="240" w:lineRule="auto"/>
+        <w:rPr>
+          <w:rFonts w:ascii="Times New Roman" w:eastAsia="Times New Roman" w:hAnsi="Times New Roman" w:cs="Times New Roman"/>
+          <w:sz w:val="24"/>
+          <w:szCs w:val="24"/>
+          <w:lang w:val="en-US"/>
+        </w:rPr>
+      </w:pPr>
+    </w:p>
+    <w:p>
+      <w:pPr>
+        <w:spacing w:after="0" w:line="240" w:lineRule="auto"/>
+        <w:rPr>
+          <w:rFonts w:ascii="Times New Roman" w:eastAsia="Times New Roman" w:hAnsi="Times New Roman" w:cs="Times New Roman"/>
+          <w:sz w:val="24"/>
+          <w:szCs w:val="24"/>
+          <w:lang w:val="en-US"/>
+        </w:rPr>
+      </w:pPr>
+      <w:r>
+        <w:rPr>
+          <w:rFonts w:ascii="Arial" w:eastAsia="Times New Roman" w:hAnsi="Arial" w:cs="Arial"/>
+          <w:color w:val="000000"/>
+          <w:lang w:val="en-US"/>
+        </w:rPr>
+        <w:t xml:space="preserve">Download their user profile:  </w:t>
+      </w:r>
+      <w:proofErr w:type="gramStart"/>
+      <w:r>
+        <w:rPr>
+          <w:rFonts w:ascii="Arial" w:eastAsia="Times New Roman" w:hAnsi="Arial" w:cs="Arial"/>
+          <w:color w:val="000000"/>
+          <w:lang w:val="en-US"/>
+        </w:rPr>
+        <w:t>trainer ,</w:t>
+      </w:r>
+      <w:proofErr w:type="gramEnd"/>
+      <w:r>
+        <w:rPr>
+          <w:rFonts w:ascii="Arial" w:eastAsia="Times New Roman" w:hAnsi="Arial" w:cs="Arial"/>
+          <w:color w:val="000000"/>
+          <w:lang w:val="en-US"/>
+        </w:rPr>
+        <w:t xml:space="preserve"> member, admin</w:t>
+      </w:r>
+    </w:p>
+    <w:p>
+      <w:pPr>
+        <w:spacing w:after="0" w:line="240" w:lineRule="auto"/>
+        <w:rPr>
+          <w:rFonts w:ascii="Times New Roman" w:eastAsia="Times New Roman" w:hAnsi="Times New Roman" w:cs="Times New Roman"/>
+          <w:sz w:val="24"/>
+          <w:szCs w:val="24"/>
+          <w:lang w:val="en-US"/>
+        </w:rPr>
+      </w:pPr>
+      <w:r>
+        <w:rPr>
+          <w:rFonts w:ascii="Arial" w:eastAsia="Times New Roman" w:hAnsi="Arial" w:cs="Arial"/>
+          <w:color w:val="000000"/>
+          <w:lang w:val="en-US"/>
+        </w:rPr>
+        <w:t xml:space="preserve">Member registration - </w:t>
+      </w:r>
+      <w:proofErr w:type="gramStart"/>
+      <w:r>
+        <w:rPr>
+          <w:rFonts w:ascii="Arial" w:eastAsia="Times New Roman" w:hAnsi="Arial" w:cs="Arial"/>
+          <w:color w:val="000000"/>
+          <w:lang w:val="en-US"/>
+        </w:rPr>
+        <w:t>trainer ,</w:t>
+      </w:r>
+      <w:proofErr w:type="gramEnd"/>
+      <w:r>
+        <w:rPr>
+          <w:rFonts w:ascii="Arial" w:eastAsia="Times New Roman" w:hAnsi="Arial" w:cs="Arial"/>
+          <w:color w:val="000000"/>
+          <w:lang w:val="en-US"/>
+        </w:rPr>
+        <w:t xml:space="preserve"> member, admin</w:t>
+      </w:r>
+    </w:p>
+    <w:p>
+      <w:pPr>
         <w:rPr>
           <w:lang w:val="en-US"/>
         </w:rPr>
@@ -128,7 +722,7 @@
 </file>
 
 <file path=word/numbering.xml><?xml version="1.0" encoding="utf-8"?>
-<w:numbering xmlns:wpc="http://schemas.microsoft.com/office/word/2010/wordprocessingCanvas" xmlns:cx="http://schemas.microsoft.com/office/drawing/2014/chartex" xmlns:cx1="http://schemas.microsoft.com/office/drawing/2015/9/8/chartex" xmlns:cx2="http://schemas.microsoft.com/office/drawing/2015/10/21/chartex" xmlns:cx3="http://schemas.microsoft.com/office/drawing/2016/5/9/chartex" xmlns:cx4="http://schemas.microsoft.com/office/drawing/2016/5/10/chartex" xmlns:cx5="http://schemas.microsoft.com/office/drawing/2016/5/11/chartex" xmlns:cx6="http://schemas.microsoft.com/office/drawing/2016/5/12/chartex" xmlns:cx7="http://schemas.microsoft.com/office/drawing/2016/5/13/chartex" xmlns:cx8="http://schemas.microsoft.com/office/drawing/2016/5/14/chartex" xmlns:mc="http://schemas.openxmlformats.org/markup-compatibility/2006" xmlns:aink="http://schemas.microsoft.com/office/drawing/2016/ink" xmlns:am3d="http://schemas.microsoft.com/office/drawing/2017/model3d" xmlns:o="urn:schemas-microsoft-com:office:office" xmlns:r="http://schemas.openxmlformats.org/officeDocument/2006/relationships" xmlns:m="http://schemas.openxmlformats.org/officeDocument/2006/math" xmlns:v="urn:schemas-microsoft-com:vml" xmlns:wp14="http://schemas.microsoft.com/office/word/2010/wordprocessingDrawing" xmlns:wp="http://schemas.openxmlformats.org/drawingml/2006/wordprocessingDrawing" xmlns:w10="urn:schemas-microsoft-com:office:word" xmlns:w="http://schemas.openxmlformats.org/wordprocessingml/2006/main" xmlns:w14="http://schemas.microsoft.com/office/word/2010/wordml" xmlns:w15="http://schemas.microsoft.com/office/word/2012/wordml" xmlns:w16cex="http://schemas.microsoft.com/office/word/2018/wordml/cex" xmlns:w16cid="http://schemas.microsoft.com/office/word/2016/wordml/cid" xmlns:w16="http://schemas.microsoft.com/office/word/2018/wordml" xmlns:w16sdtdh="http://schemas.microsoft.com/office/word/2020/wordml/sdtdatahash" xmlns:w16se="http://schemas.microsoft.com/office/word/2015/wordml/symex" xmlns:wpg="http://schemas.microsoft.com/office/word/2010/wordprocessingGroup" xmlns:wpi="http://schemas.microsoft.com/office/word/2010/wordprocessingInk" xmlns:wne="http://schemas.microsoft.com/office/word/2006/wordml" xmlns:wps="http://schemas.microsoft.com/office/word/2010/wordprocessingShape" mc:Ignorable="w14 w15 w16se w16cid w16 w16cex w16sdtdh wp14">
+<w:numbering xmlns:wpc="http://schemas.microsoft.com/office/word/2010/wordprocessingCanvas" xmlns:cx="http://schemas.microsoft.com/office/drawing/2014/chartex" xmlns:cx1="http://schemas.microsoft.com/office/drawing/2015/9/8/chartex" xmlns:cx2="http://schemas.microsoft.com/office/drawing/2015/10/21/chartex" xmlns:cx3="http://schemas.microsoft.com/office/drawing/2016/5/9/chartex" xmlns:cx4="http://schemas.microsoft.com/office/drawing/2016/5/10/chartex" xmlns:cx5="http://schemas.microsoft.com/office/drawing/2016/5/11/chartex" xmlns:cx6="http://schemas.microsoft.com/office/drawing/2016/5/12/chartex" xmlns:cx7="http://schemas.microsoft.com/office/drawing/2016/5/13/chartex" xmlns:cx8="http://schemas.microsoft.com/office/drawing/2016/5/14/chartex" xmlns:mc="http://schemas.openxmlformats.org/markup-compatibility/2006" xmlns:aink="http://schemas.microsoft.com/office/drawing/2016/ink" xmlns:am3d="http://schemas.microsoft.com/office/drawing/2017/model3d" xmlns:o="urn:schemas-microsoft-com:office:office" xmlns:r="http://schemas.openxmlformats.org/officeDocument/2006/relationships" xmlns:m="http://schemas.openxmlformats.org/officeDocument/2006/math" xmlns:v="urn:schemas-microsoft-com:vml" xmlns:wp14="http://schemas.microsoft.com/office/word/2010/wordprocessingDrawing" xmlns:wp="http://schemas.openxmlformats.org/drawingml/2006/wordprocessingDrawing" xmlns:w10="urn:schemas-microsoft-com:office:word" xmlns:w="http://schemas.openxmlformats.org/wordprocessingml/2006/main" xmlns:w14="http://schemas.microsoft.com/office/word/2010/wordml" xmlns:w15="http://schemas.microsoft.com/office/word/2012/wordml" xmlns:w16cex="http://schemas.microsoft.com/office/word/2018/wordml/cex" xmlns:w16cid="http://schemas.microsoft.com/office/word/2016/wordml/cid" xmlns:w16="http://schemas.microsoft.com/office/word/2018/wordml" xmlns:w16se="http://schemas.microsoft.com/office/word/2015/wordml/symex" xmlns:wpg="http://schemas.microsoft.com/office/word/2010/wordprocessingGroup" xmlns:wpi="http://schemas.microsoft.com/office/word/2010/wordprocessingInk" xmlns:wne="http://schemas.microsoft.com/office/word/2006/wordml" xmlns:wps="http://schemas.microsoft.com/office/word/2010/wordprocessingShape" mc:Ignorable="w14 w15 w16se w16cid w16 w16cex wp14">
   <w:abstractNum w:abstractNumId="0" w15:restartNumberingAfterBreak="0">
     <w:nsid w:val="212B1451"/>
     <w:multiLevelType w:val="hybridMultilevel"/>
@@ -218,14 +812,166 @@
       </w:pPr>
     </w:lvl>
   </w:abstractNum>
+  <w:abstractNum w:abstractNumId="1" w15:restartNumberingAfterBreak="0">
+    <w:nsid w:val="4C0F1816"/>
+    <w:multiLevelType w:val="multilevel"/>
+    <w:tmpl w:val="6AEC6248"/>
+    <w:lvl w:ilvl="0">
+      <w:start w:val="1"/>
+      <w:numFmt w:val="bullet"/>
+      <w:lvlText w:val=""/>
+      <w:lvlJc w:val="left"/>
+      <w:pPr>
+        <w:tabs>
+          <w:tab w:val="num" w:pos="720"/>
+        </w:tabs>
+        <w:ind w:left="720" w:hanging="360"/>
+      </w:pPr>
+      <w:rPr>
+        <w:rFonts w:ascii="Symbol" w:hAnsi="Symbol" w:hint="default"/>
+        <w:sz w:val="20"/>
+      </w:rPr>
+    </w:lvl>
+    <w:lvl w:ilvl="1" w:tentative="1">
+      <w:start w:val="1"/>
+      <w:numFmt w:val="bullet"/>
+      <w:lvlText w:val="o"/>
+      <w:lvlJc w:val="left"/>
+      <w:pPr>
+        <w:tabs>
+          <w:tab w:val="num" w:pos="1440"/>
+        </w:tabs>
+        <w:ind w:left="1440" w:hanging="360"/>
+      </w:pPr>
+      <w:rPr>
+        <w:rFonts w:ascii="Courier New" w:hAnsi="Courier New" w:hint="default"/>
+        <w:sz w:val="20"/>
+      </w:rPr>
+    </w:lvl>
+    <w:lvl w:ilvl="2" w:tentative="1">
+      <w:start w:val="1"/>
+      <w:numFmt w:val="bullet"/>
+      <w:lvlText w:val=""/>
+      <w:lvlJc w:val="left"/>
+      <w:pPr>
+        <w:tabs>
+          <w:tab w:val="num" w:pos="2160"/>
+        </w:tabs>
+        <w:ind w:left="2160" w:hanging="360"/>
+      </w:pPr>
+      <w:rPr>
+        <w:rFonts w:ascii="Wingdings" w:hAnsi="Wingdings" w:hint="default"/>
+        <w:sz w:val="20"/>
+      </w:rPr>
+    </w:lvl>
+    <w:lvl w:ilvl="3" w:tentative="1">
+      <w:start w:val="1"/>
+      <w:numFmt w:val="bullet"/>
+      <w:lvlText w:val=""/>
+      <w:lvlJc w:val="left"/>
+      <w:pPr>
+        <w:tabs>
+          <w:tab w:val="num" w:pos="2880"/>
+        </w:tabs>
+        <w:ind w:left="2880" w:hanging="360"/>
+      </w:pPr>
+      <w:rPr>
+        <w:rFonts w:ascii="Wingdings" w:hAnsi="Wingdings" w:hint="default"/>
+        <w:sz w:val="20"/>
+      </w:rPr>
+    </w:lvl>
+    <w:lvl w:ilvl="4" w:tentative="1">
+      <w:start w:val="1"/>
+      <w:numFmt w:val="bullet"/>
+      <w:lvlText w:val=""/>
+      <w:lvlJc w:val="left"/>
+      <w:pPr>
+        <w:tabs>
+          <w:tab w:val="num" w:pos="3600"/>
+        </w:tabs>
+        <w:ind w:left="3600" w:hanging="360"/>
+      </w:pPr>
+      <w:rPr>
+        <w:rFonts w:ascii="Wingdings" w:hAnsi="Wingdings" w:hint="default"/>
+        <w:sz w:val="20"/>
+      </w:rPr>
+    </w:lvl>
+    <w:lvl w:ilvl="5" w:tentative="1">
+      <w:start w:val="1"/>
+      <w:numFmt w:val="bullet"/>
+      <w:lvlText w:val=""/>
+      <w:lvlJc w:val="left"/>
+      <w:pPr>
+        <w:tabs>
+          <w:tab w:val="num" w:pos="4320"/>
+        </w:tabs>
+        <w:ind w:left="4320" w:hanging="360"/>
+      </w:pPr>
+      <w:rPr>
+        <w:rFonts w:ascii="Wingdings" w:hAnsi="Wingdings" w:hint="default"/>
+        <w:sz w:val="20"/>
+      </w:rPr>
+    </w:lvl>
+    <w:lvl w:ilvl="6" w:tentative="1">
+      <w:start w:val="1"/>
+      <w:numFmt w:val="bullet"/>
+      <w:lvlText w:val=""/>
+      <w:lvlJc w:val="left"/>
+      <w:pPr>
+        <w:tabs>
+          <w:tab w:val="num" w:pos="5040"/>
+        </w:tabs>
+        <w:ind w:left="5040" w:hanging="360"/>
+      </w:pPr>
+      <w:rPr>
+        <w:rFonts w:ascii="Wingdings" w:hAnsi="Wingdings" w:hint="default"/>
+        <w:sz w:val="20"/>
+      </w:rPr>
+    </w:lvl>
+    <w:lvl w:ilvl="7" w:tentative="1">
+      <w:start w:val="1"/>
+      <w:numFmt w:val="bullet"/>
+      <w:lvlText w:val=""/>
+      <w:lvlJc w:val="left"/>
+      <w:pPr>
+        <w:tabs>
+          <w:tab w:val="num" w:pos="5760"/>
+        </w:tabs>
+        <w:ind w:left="5760" w:hanging="360"/>
+      </w:pPr>
+      <w:rPr>
+        <w:rFonts w:ascii="Wingdings" w:hAnsi="Wingdings" w:hint="default"/>
+        <w:sz w:val="20"/>
+      </w:rPr>
+    </w:lvl>
+    <w:lvl w:ilvl="8" w:tentative="1">
+      <w:start w:val="1"/>
+      <w:numFmt w:val="bullet"/>
+      <w:lvlText w:val=""/>
+      <w:lvlJc w:val="left"/>
+      <w:pPr>
+        <w:tabs>
+          <w:tab w:val="num" w:pos="6480"/>
+        </w:tabs>
+        <w:ind w:left="6480" w:hanging="360"/>
+      </w:pPr>
+      <w:rPr>
+        <w:rFonts w:ascii="Wingdings" w:hAnsi="Wingdings" w:hint="default"/>
+        <w:sz w:val="20"/>
+      </w:rPr>
+    </w:lvl>
+  </w:abstractNum>
   <w:num w:numId="1">
     <w:abstractNumId w:val="0"/>
+  </w:num>
+  <w:num w:numId="2">
+    <w:abstractNumId w:val="1"/>
   </w:num>
 </w:numbering>
 </file>
 
 <file path=word/styles.xml><?xml version="1.0" encoding="utf-8"?>
-<w:styles xmlns:mc="http://schemas.openxmlformats.org/markup-compatibility/2006" xmlns:r="http://schemas.openxmlformats.org/officeDocument/2006/relationships" xmlns:w="http://schemas.openxmlformats.org/wordprocessingml/2006/main" xmlns:w14="http://schemas.microsoft.com/office/word/2010/wordml" xmlns:w15="http://schemas.microsoft.com/office/word/2012/wordml" xmlns:w16cex="http://schemas.microsoft.com/office/word/2018/wordml/cex" xmlns:w16cid="http://schemas.microsoft.com/office/word/2016/wordml/cid" xmlns:w16="http://schemas.microsoft.com/office/word/2018/wordml" xmlns:w16sdtdh="http://schemas.microsoft.com/office/word/2020/wordml/sdtdatahash" xmlns:w16se="http://schemas.microsoft.com/office/word/2015/wordml/symex" mc:Ignorable="w14 w15 w16se w16cid w16 w16cex w16sdtdh">
+<w:styles xmlns:mc="http://schemas.openxmlformats.org/markup-compatibility/2006" xmlns:r="http://schemas.openxmlformats.org/officeDocument/2006/relationships" xmlns:w="http://schemas.openxmlformats.org/wordprocessingml/2006/main" xmlns:w14="http://schemas.microsoft.com/office/word/2010/wordml" xmlns:w15="http://schemas.microsoft.com/office/word/2012/wordml" xmlns:w16cex="http://schemas.microsoft.com/office/word/2018/wordml/cex" xmlns:w16cid="http://schemas.microsoft.com/office/word/2016/wordml/cid" xmlns:w16="http://schemas.microsoft.com/office/word/2018/wordml" xmlns:w16se="http://schemas.microsoft.com/office/word/2015/wordml/symex" mc:Ignorable="w14 w15 w16se w16cid w16 w16cex">
   <w:docDefaults>
     <w:rPrDefault>
       <w:rPr>
@@ -684,6 +1430,23 @@
       <w:shd w:val="clear" w:color="auto" w:fill="E1DFDD"/>
     </w:rPr>
   </w:style>
+  <w:style w:type="paragraph" w:styleId="NormalWeb">
+    <w:name w:val="Normal (Web)"/>
+    <w:basedOn w:val="Normal"/>
+    <w:uiPriority w:val="99"/>
+    <w:semiHidden/>
+    <w:unhideWhenUsed/>
+    <w:rsid w:val="00FA197B"/>
+    <w:pPr>
+      <w:spacing w:before="100" w:beforeAutospacing="1" w:after="100" w:afterAutospacing="1" w:line="240" w:lineRule="auto"/>
+    </w:pPr>
+    <w:rPr>
+      <w:rFonts w:ascii="Times New Roman" w:eastAsia="Times New Roman" w:hAnsi="Times New Roman" w:cs="Times New Roman"/>
+      <w:sz w:val="24"/>
+      <w:szCs w:val="24"/>
+      <w:lang w:val="en-US"/>
+    </w:rPr>
+  </w:style>
 </w:styles>
 </file>
 

</xml_diff>